<commit_message>
Improve standard criteria and testing
Add mass criterion to standard criteria (previously applied only to passive/sf plots). Improve redshift criterion. Create testPlots() function towards automating testing.
</commit_message>
<xml_diff>
--- a/Resources/StandardCriteria.docx
+++ b/Resources/StandardCriteria.docx
@@ -22,7 +22,13 @@
         <w:t>This criterion</w:t>
       </w:r>
       <w:r>
-        <w:t xml:space="preserve"> cuts out all point sources, ensuring we exclude all stars that were measured alongside the galaxies/clusters of interest in GOGREEN’s observations.</w:t>
+        <w:t xml:space="preserve"> cuts out all point sources</w:t>
+      </w:r>
+      <w:r>
+        <w:t xml:space="preserve"> (and objects with observed colors indicating they are stars at near redshift)</w:t>
+      </w:r>
+      <w:r>
+        <w:t>, ensuring we exclude all stars that were measured alongside the galaxies/clusters of interest in GOGREEN’s observations.</w:t>
       </w:r>
     </w:p>
     <w:p>
@@ -32,15 +38,45 @@
           <w:bCs/>
         </w:rPr>
       </w:pPr>
-      <w:proofErr w:type="spellStart"/>
-      <w:r>
-        <w:rPr>
-          <w:b/>
-          <w:bCs/>
-        </w:rPr>
-        <w:t>K_flag</w:t>
-      </w:r>
-      <w:proofErr w:type="spellEnd"/>
+      <w:r>
+        <w:rPr>
+          <w:b/>
+          <w:bCs/>
+        </w:rPr>
+        <w:t>K_flag == 0</w:t>
+      </w:r>
+    </w:p>
+    <w:p>
+      <w:r>
+        <w:t>This criterion</w:t>
+      </w:r>
+      <w:r>
+        <w:t xml:space="preserve"> excludes galaxies that were flagged by SExtractor, the tool used to </w:t>
+      </w:r>
+      <w:r>
+        <w:t>detect sources and measure their brightness</w:t>
+      </w:r>
+      <w:r>
+        <w:t xml:space="preserve">. </w:t>
+      </w:r>
+      <w:r>
+        <w:t>The K flag indicates there is a problem with the data that invalidates the measurement.</w:t>
+      </w:r>
+    </w:p>
+    <w:p>
+      <w:pPr>
+        <w:rPr>
+          <w:b/>
+          <w:bCs/>
+        </w:rPr>
+      </w:pPr>
+      <w:r>
+        <w:rPr>
+          <w:b/>
+          <w:bCs/>
+        </w:rPr>
+        <w:t>totmask</w:t>
+      </w:r>
       <w:r>
         <w:rPr>
           <w:b/>
@@ -54,32 +90,7 @@
         <w:t>This criterion</w:t>
       </w:r>
       <w:r>
-        <w:t xml:space="preserve"> excludes galaxies that were flagged by </w:t>
-      </w:r>
-      <w:proofErr w:type="spellStart"/>
-      <w:r>
-        <w:t>SExtractor</w:t>
-      </w:r>
-      <w:proofErr w:type="spellEnd"/>
-      <w:r>
-        <w:t xml:space="preserve">, the tool used to photometrically calibrate stars </w:t>
-      </w:r>
-      <w:r>
-        <w:t xml:space="preserve">(Balogh et al. 2020) </w:t>
-      </w:r>
-      <w:r>
-        <w:t xml:space="preserve">in galaxies. I do not know precisely what this flag means but documentation at </w:t>
-      </w:r>
-      <w:hyperlink r:id="rId4" w:history="1">
-        <w:r>
-          <w:rPr>
-            <w:rStyle w:val="Hyperlink"/>
-          </w:rPr>
-          <w:t>https://sextractor.readthedocs.io/en/latest/Flagging.html</w:t>
-        </w:r>
-      </w:hyperlink>
-      <w:r>
-        <w:t xml:space="preserve"> suggests at least that flags represent a flaw in data.</w:t>
+        <w:t xml:space="preserve"> checks whether a galaxy is located at a position in which an aggressive mask was used (Balogh et al. 2020) and excludes it if so. This is done because a mask indicates the imaging for this position is incomplete (not achieved in all filters).</w:t>
       </w:r>
     </w:p>
     <w:p>
@@ -89,21 +100,72 @@
           <w:bCs/>
         </w:rPr>
       </w:pPr>
-      <w:proofErr w:type="spellStart"/>
-      <w:r>
-        <w:rPr>
-          <w:b/>
-          <w:bCs/>
-        </w:rPr>
-        <w:t>totmask</w:t>
-      </w:r>
-      <w:proofErr w:type="spellEnd"/>
-      <w:r>
-        <w:rPr>
-          <w:b/>
-          <w:bCs/>
-        </w:rPr>
-        <w:t xml:space="preserve"> == 0</w:t>
+      <w:r>
+        <w:rPr>
+          <w:b/>
+          <w:bCs/>
+        </w:rPr>
+        <w:t>re</w:t>
+      </w:r>
+      <w:r>
+        <w:rPr>
+          <w:b/>
+          <w:bCs/>
+        </w:rPr>
+        <w:t xml:space="preserve"> </w:t>
+      </w:r>
+      <w:r>
+        <w:rPr>
+          <w:b/>
+          <w:bCs/>
+        </w:rPr>
+        <w:t>&gt; 0</w:t>
+      </w:r>
+    </w:p>
+    <w:p>
+      <w:r>
+        <w:t>Galaxies without a valid effective radius measurement are not useful to us for the purpose of this project.</w:t>
+      </w:r>
+      <w:r>
+        <w:t xml:space="preserve"> This criterion specifies that there must be effective radius data and it must be valid (nonzero, nonnegative)</w:t>
+      </w:r>
+      <w:r>
+        <w:t>. A way of restricting sources for which Galfit returned a nonphysical result.</w:t>
+      </w:r>
+    </w:p>
+    <w:p>
+      <w:pPr>
+        <w:rPr>
+          <w:b/>
+          <w:bCs/>
+        </w:rPr>
+      </w:pPr>
+      <w:r>
+        <w:rPr>
+          <w:b/>
+          <w:bCs/>
+        </w:rPr>
+        <w:t>Fit_flag &gt; 1</w:t>
+      </w:r>
+    </w:p>
+    <w:p>
+      <w:r>
+        <w:t>Indicates Galfit ran to completion and judges that its result was usable (though it may not be).</w:t>
+      </w:r>
+    </w:p>
+    <w:p>
+      <w:pPr>
+        <w:rPr>
+          <w:b/>
+          <w:bCs/>
+        </w:rPr>
+      </w:pPr>
+      <w:r>
+        <w:rPr>
+          <w:b/>
+          <w:bCs/>
+        </w:rPr>
+        <w:t>n &lt; 6</w:t>
       </w:r>
     </w:p>
     <w:p>
@@ -111,7 +173,16 @@
         <w:t>This criterion</w:t>
       </w:r>
       <w:r>
-        <w:t xml:space="preserve"> checks whether a galaxy is located at a position in which an aggressive mask was used (Balogh et al. 2020) and excludes it if so. This is done because a mask indicates the imaging for this position is incomplete (not achieved in all filters).</w:t>
+        <w:t xml:space="preserve"> ensures no galaxies with </w:t>
+      </w:r>
+      <w:r>
+        <w:t>Sérsic</w:t>
+      </w:r>
+      <w:r>
+        <w:t xml:space="preserve"> indices beyond that which we measure for (n &gt; 6) are included. </w:t>
+      </w:r>
+      <w:r>
+        <w:t>A way of identifying sources for which Galfit returned a nonphysical result.</w:t>
       </w:r>
     </w:p>
     <w:p>
@@ -126,37 +197,26 @@
           <w:b/>
           <w:bCs/>
         </w:rPr>
-        <w:t>re</w:t>
-      </w:r>
-      <w:r>
-        <w:rPr>
-          <w:b/>
-          <w:bCs/>
-        </w:rPr>
-        <w:t xml:space="preserve"> </w:t>
-      </w:r>
-      <w:r>
-        <w:rPr>
-          <w:b/>
-          <w:bCs/>
-        </w:rPr>
-        <w:t>&gt; 0</w:t>
-      </w:r>
-    </w:p>
-    <w:p>
-      <w:r>
-        <w:t xml:space="preserve">Galaxies without </w:t>
-      </w:r>
-      <w:proofErr w:type="spellStart"/>
-      <w:r>
-        <w:t>a</w:t>
-      </w:r>
-      <w:proofErr w:type="spellEnd"/>
-      <w:r>
-        <w:t xml:space="preserve"> valid effective radius measurement are not useful to us for the purpose of this project.</w:t>
-      </w:r>
-      <w:r>
-        <w:t xml:space="preserve"> This criterion specifies that there must be effective radius data and it must be valid (nonzero, nonnegative)</w:t>
+        <w:t>HSTFOV_flag</w:t>
+      </w:r>
+      <w:r>
+        <w:rPr>
+          <w:b/>
+          <w:bCs/>
+        </w:rPr>
+        <w:t xml:space="preserve"> == </w:t>
+      </w:r>
+      <w:r>
+        <w:rPr>
+          <w:b/>
+          <w:bCs/>
+        </w:rPr>
+        <w:t>1</w:t>
+      </w:r>
+    </w:p>
+    <w:p>
+      <w:r>
+        <w:t>Indicates there is HST data for the galaxy.</w:t>
       </w:r>
     </w:p>
     <w:p>
@@ -166,170 +226,40 @@
           <w:bCs/>
         </w:rPr>
       </w:pPr>
-      <w:proofErr w:type="spellStart"/>
-      <w:r>
-        <w:rPr>
-          <w:b/>
-          <w:bCs/>
-        </w:rPr>
-        <w:t>Fit_flag</w:t>
-      </w:r>
-      <w:proofErr w:type="spellEnd"/>
-      <w:r>
-        <w:rPr>
-          <w:b/>
-          <w:bCs/>
-        </w:rPr>
-        <w:t xml:space="preserve"> &gt; 1</w:t>
-      </w:r>
-    </w:p>
-    <w:p>
-      <w:r>
-        <w:t xml:space="preserve">I do not know what this criterion </w:t>
-      </w:r>
-      <w:proofErr w:type="gramStart"/>
-      <w:r>
-        <w:t>is</w:t>
-      </w:r>
-      <w:r>
-        <w:t>, but</w:t>
-      </w:r>
-      <w:proofErr w:type="gramEnd"/>
-      <w:r>
-        <w:t xml:space="preserve"> based on the name I suspect it indicates a necessary fitting process has taken place.</w:t>
-      </w:r>
-    </w:p>
-    <w:p>
-      <w:pPr>
-        <w:rPr>
-          <w:b/>
-          <w:bCs/>
-        </w:rPr>
-      </w:pPr>
-      <w:r>
-        <w:rPr>
-          <w:b/>
-          <w:bCs/>
-        </w:rPr>
-        <w:t>n &lt; 6</w:t>
-      </w:r>
-    </w:p>
-    <w:p>
-      <w:r>
-        <w:t>This criterion</w:t>
-      </w:r>
-      <w:r>
-        <w:t xml:space="preserve"> ensures no galaxies with </w:t>
-      </w:r>
-      <w:proofErr w:type="spellStart"/>
-      <w:r>
-        <w:t>Sérsic</w:t>
-      </w:r>
-      <w:proofErr w:type="spellEnd"/>
-      <w:r>
-        <w:t xml:space="preserve"> indices beyond that which we measure for (n &gt; 6) are included. I do not why this exact value is chosen for the upper limit, however if we did not include this criterion data would be excluded when we plot by </w:t>
-      </w:r>
-      <w:proofErr w:type="spellStart"/>
-      <w:r>
-        <w:t>Sérsic</w:t>
-      </w:r>
-      <w:proofErr w:type="spellEnd"/>
-      <w:r>
-        <w:t xml:space="preserve"> index.</w:t>
-      </w:r>
-    </w:p>
-    <w:p>
-      <w:pPr>
-        <w:rPr>
-          <w:b/>
-          <w:bCs/>
-        </w:rPr>
-      </w:pPr>
-      <w:proofErr w:type="spellStart"/>
-      <w:r>
-        <w:rPr>
-          <w:b/>
-          <w:bCs/>
-        </w:rPr>
-        <w:t>HSTFOV_flag</w:t>
-      </w:r>
-      <w:proofErr w:type="spellEnd"/>
-      <w:r>
-        <w:rPr>
-          <w:b/>
-          <w:bCs/>
-        </w:rPr>
-        <w:t xml:space="preserve"> == </w:t>
-      </w:r>
-      <w:r>
-        <w:rPr>
-          <w:b/>
-          <w:bCs/>
-        </w:rPr>
-        <w:t>1</w:t>
-      </w:r>
-    </w:p>
-    <w:p>
-      <w:r>
-        <w:t>I do not know what this criterion is</w:t>
-      </w:r>
-      <w:r>
-        <w:t xml:space="preserve">, however based on the name I suspect it indicates there is HST imaging for the galaxy. Given that we are already checking for re &gt; 0 and without HST imaging it is not possible to obtain re data, I’m not sure how necessary this flag </w:t>
-      </w:r>
-      <w:proofErr w:type="gramStart"/>
-      <w:r>
-        <w:t>actually is</w:t>
-      </w:r>
-      <w:proofErr w:type="gramEnd"/>
-      <w:r>
+      <w:r>
+        <w:rPr>
+          <w:b/>
+          <w:bCs/>
+        </w:rPr>
+        <w:t>1 &lt; zspec &lt; 1.5</w:t>
+      </w:r>
+      <w:r>
+        <w:rPr>
+          <w:b/>
+          <w:bCs/>
+        </w:rPr>
+        <w:t xml:space="preserve"> (or in the absence of a high-quality zspec (check quality flags</w:t>
+      </w:r>
+      <w:r>
+        <w:rPr>
+          <w:b/>
+          <w:bCs/>
+        </w:rPr>
+        <w:t>. need to be quality 3 or 4 – not 1 or 2</w:t>
+      </w:r>
+      <w:r>
+        <w:rPr>
+          <w:b/>
+          <w:bCs/>
+        </w:rPr>
+        <w:t>), (1 &lt; zphot &lt; 1.5)) &lt;- check Balogh 2021 to find out what flags are used</w:t>
+      </w:r>
+      <w:r>
+        <w:rPr>
+          <w:b/>
+          <w:bCs/>
+        </w:rPr>
         <w:t>.</w:t>
-      </w:r>
-    </w:p>
-    <w:p>
-      <w:pPr>
-        <w:rPr>
-          <w:b/>
-          <w:bCs/>
-        </w:rPr>
-      </w:pPr>
-      <w:r>
-        <w:rPr>
-          <w:b/>
-          <w:bCs/>
-        </w:rPr>
-        <w:t xml:space="preserve">(1 &lt; </w:t>
-      </w:r>
-      <w:proofErr w:type="spellStart"/>
-      <w:r>
-        <w:rPr>
-          <w:b/>
-          <w:bCs/>
-        </w:rPr>
-        <w:t>zphot</w:t>
-      </w:r>
-      <w:proofErr w:type="spellEnd"/>
-      <w:r>
-        <w:rPr>
-          <w:b/>
-          <w:bCs/>
-        </w:rPr>
-        <w:t xml:space="preserve"> &lt; 1.5) or (1 &lt; </w:t>
-      </w:r>
-      <w:proofErr w:type="spellStart"/>
-      <w:r>
-        <w:rPr>
-          <w:b/>
-          <w:bCs/>
-        </w:rPr>
-        <w:t>zspec</w:t>
-      </w:r>
-      <w:proofErr w:type="spellEnd"/>
-      <w:r>
-        <w:rPr>
-          <w:b/>
-          <w:bCs/>
-        </w:rPr>
-        <w:t xml:space="preserve"> &lt; 1.5)</w:t>
       </w:r>
     </w:p>
     <w:p>

</xml_diff>